<commit_message>
Legger inn test resultater
</commit_message>
<xml_diff>
--- a/Oblig2/TestDokument.docx
+++ b/Oblig2/TestDokument.docx
@@ -4,14 +4,11 @@
   <w:body>
     <w:p>
       <w:r>
-        <w:rPr>
-          <w:noProof/>
-        </w:rPr>
         <w:drawing>
-          <wp:inline distT="0" distB="0" distL="0" distR="0">
-            <wp:extent cx="5756910" cy="3357880"/>
+          <wp:inline distT="0" distB="0" distL="0" distR="0" wp14:anchorId="1A425501" wp14:editId="61480D59">
+            <wp:extent cx="5756910" cy="1730375"/>
             <wp:effectExtent l="0" t="0" r="0" b="0"/>
-            <wp:docPr id="1" name="Bilde 1" descr="Et bilde som inneholder skjermbilde&#10;&#10;Automatisk generert beskrivelse"/>
+            <wp:docPr id="2" name="Bilde 2" descr="Et bilde som inneholder skjermbilde&#10;&#10;Automatisk generert beskrivelse"/>
             <wp:cNvGraphicFramePr>
               <a:graphicFrameLocks xmlns:a="http://schemas.openxmlformats.org/drawingml/2006/main" noChangeAspect="1"/>
             </wp:cNvGraphicFramePr>
@@ -19,17 +16,11 @@
               <a:graphicData uri="http://schemas.openxmlformats.org/drawingml/2006/picture">
                 <pic:pic xmlns:pic="http://schemas.openxmlformats.org/drawingml/2006/picture">
                   <pic:nvPicPr>
-                    <pic:cNvPr id="1" name="Skjermbilde 2019-10-08 kl. 15.10.26.png"/>
+                    <pic:cNvPr id="1" name=""/>
                     <pic:cNvPicPr/>
                   </pic:nvPicPr>
                   <pic:blipFill>
-                    <a:blip r:embed="rId4" cstate="print">
-                      <a:extLst>
-                        <a:ext uri="{28A0092B-C50C-407E-A947-70E740481C1C}">
-                          <a14:useLocalDpi xmlns:a14="http://schemas.microsoft.com/office/drawing/2010/main" val="0"/>
-                        </a:ext>
-                      </a:extLst>
-                    </a:blip>
+                    <a:blip r:embed="rId4"/>
                     <a:stretch>
                       <a:fillRect/>
                     </a:stretch>
@@ -37,7 +28,7 @@
                   <pic:spPr>
                     <a:xfrm>
                       <a:off x="0" y="0"/>
-                      <a:ext cx="5756910" cy="3357880"/>
+                      <a:ext cx="5756910" cy="1730375"/>
                     </a:xfrm>
                     <a:prstGeom prst="rect">
                       <a:avLst/>
@@ -181,6 +172,7 @@
     <w:lsdException w:name="HTML Sample" w:semiHidden="1" w:unhideWhenUsed="1"/>
     <w:lsdException w:name="HTML Typewriter" w:semiHidden="1" w:unhideWhenUsed="1"/>
     <w:lsdException w:name="HTML Variable" w:semiHidden="1" w:unhideWhenUsed="1"/>
+    <w:lsdException w:name="Normal Table" w:semiHidden="1" w:unhideWhenUsed="1"/>
     <w:lsdException w:name="annotation subject" w:semiHidden="1" w:unhideWhenUsed="1"/>
     <w:lsdException w:name="No List" w:semiHidden="1" w:unhideWhenUsed="1"/>
     <w:lsdException w:name="Outline List 1" w:semiHidden="1" w:unhideWhenUsed="1"/>
@@ -226,9 +218,11 @@
     <w:lsdException w:name="Table Subtle 1" w:semiHidden="1" w:unhideWhenUsed="1"/>
     <w:lsdException w:name="Table Subtle 2" w:semiHidden="1" w:unhideWhenUsed="1"/>
     <w:lsdException w:name="Table Web 1" w:semiHidden="1" w:unhideWhenUsed="1"/>
+    <w:lsdException w:name="Table Web 2" w:semiHidden="1" w:unhideWhenUsed="1"/>
     <w:lsdException w:name="Table Web 3" w:semiHidden="1" w:unhideWhenUsed="1"/>
     <w:lsdException w:name="Balloon Text" w:semiHidden="1" w:unhideWhenUsed="1"/>
     <w:lsdException w:name="Table Grid" w:uiPriority="39"/>
+    <w:lsdException w:name="Table Theme" w:semiHidden="1" w:unhideWhenUsed="1"/>
     <w:lsdException w:name="Placeholder Text" w:semiHidden="1"/>
     <w:lsdException w:name="No Spacing" w:uiPriority="1" w:qFormat="1"/>
     <w:lsdException w:name="Light Shading" w:uiPriority="60"/>

</xml_diff>